<commit_message>
Abgabeordner erstellt + Stunden angepasst
</commit_message>
<xml_diff>
--- a/schriftliche Arbeit/Punkte Abgabe.docx
+++ b/schriftliche Arbeit/Punkte Abgabe.docx
@@ -14,8 +14,6 @@
       <w:r>
         <w:t>Abgabe Master Arbeit</w:t>
       </w:r>
-      <w:bookmarkStart w:id="0" w:name="_GoBack"/>
-      <w:bookmarkEnd w:id="0"/>
     </w:p>
     <w:p>
       <w:pPr>
@@ -75,13 +73,8 @@
           <w:numId w:val="9"/>
         </w:numPr>
       </w:pPr>
-      <w:proofErr w:type="spellStart"/>
       <w:r>
-        <w:t>StyleCope</w:t>
-      </w:r>
-      <w:proofErr w:type="spellEnd"/>
-      <w:r>
-        <w:t xml:space="preserve"> Datei abgeben (Erwähnen werden regeln aufgeführt, welche nicht beachtet wurden)</w:t>
+        <w:t>StyleCope Datei abgeben (Erwähnen werden regeln aufgeführt, welche nicht beachtet wurden)</w:t>
       </w:r>
     </w:p>
     <w:p>
@@ -120,6 +113,60 @@
       <w:r>
         <w:t>Programm Code C markieren, welcher für die Arbeit bearbeitet wurde</w:t>
       </w:r>
+    </w:p>
+    <w:p>
+      <w:pPr>
+        <w:pStyle w:val="berschrift2"/>
+        <w:numPr>
+          <w:ilvl w:val="0"/>
+          <w:numId w:val="0"/>
+        </w:numPr>
+        <w:ind w:left="576" w:hanging="576"/>
+      </w:pPr>
+      <w:r>
+        <w:t>Dokumente, welche abgegeben werden müssen</w:t>
+      </w:r>
+    </w:p>
+    <w:p>
+      <w:pPr>
+        <w:pStyle w:val="Listenabsatz"/>
+        <w:numPr>
+          <w:ilvl w:val="0"/>
+          <w:numId w:val="11"/>
+        </w:numPr>
+      </w:pPr>
+      <w:r>
+        <w:t>Abgabezeitpunkt 31. August 24:00 (Poststempel 1. September)</w:t>
+      </w:r>
+    </w:p>
+    <w:p>
+      <w:pPr>
+        <w:pStyle w:val="Listenabsatz"/>
+        <w:numPr>
+          <w:ilvl w:val="0"/>
+          <w:numId w:val="10"/>
+        </w:numPr>
+      </w:pPr>
+      <w:r>
+        <w:t>Weiterbildungssekretariat: gedruckte Version + CD mit Software</w:t>
+      </w:r>
+    </w:p>
+    <w:p>
+      <w:pPr>
+        <w:pStyle w:val="Listenabsatz"/>
+        <w:numPr>
+          <w:ilvl w:val="0"/>
+          <w:numId w:val="10"/>
+        </w:numPr>
+      </w:pPr>
+      <w:r>
+        <w:t xml:space="preserve">Betreuer: Per Mail </w:t>
+      </w:r>
+      <w:r>
+        <w:t>PDF Version der Arbeit + Software</w:t>
+      </w:r>
+      <w:bookmarkStart w:id="0" w:name="_GoBack"/>
+      <w:bookmarkEnd w:id="0"/>
     </w:p>
     <w:sectPr>
       <w:footerReference w:type="default" r:id="rId7"/>
@@ -418,6 +465,119 @@
     </w:lvl>
   </w:abstractNum>
   <w:abstractNum w:abstractNumId="1" w15:restartNumberingAfterBreak="0">
+    <w:nsid w:val="37D8285D"/>
+    <w:multiLevelType w:val="hybridMultilevel"/>
+    <w:tmpl w:val="485C5B20"/>
+    <w:lvl w:ilvl="0" w:tplc="08070001">
+      <w:start w:val="1"/>
+      <w:numFmt w:val="bullet"/>
+      <w:lvlText w:val=""/>
+      <w:lvlJc w:val="left"/>
+      <w:pPr>
+        <w:ind w:left="720" w:hanging="360"/>
+      </w:pPr>
+      <w:rPr>
+        <w:rFonts w:ascii="Symbol" w:hAnsi="Symbol" w:hint="default"/>
+      </w:rPr>
+    </w:lvl>
+    <w:lvl w:ilvl="1" w:tplc="08070003" w:tentative="1">
+      <w:start w:val="1"/>
+      <w:numFmt w:val="bullet"/>
+      <w:lvlText w:val="o"/>
+      <w:lvlJc w:val="left"/>
+      <w:pPr>
+        <w:ind w:left="1440" w:hanging="360"/>
+      </w:pPr>
+      <w:rPr>
+        <w:rFonts w:ascii="Courier New" w:hAnsi="Courier New" w:cs="Courier New" w:hint="default"/>
+      </w:rPr>
+    </w:lvl>
+    <w:lvl w:ilvl="2" w:tplc="08070005" w:tentative="1">
+      <w:start w:val="1"/>
+      <w:numFmt w:val="bullet"/>
+      <w:lvlText w:val=""/>
+      <w:lvlJc w:val="left"/>
+      <w:pPr>
+        <w:ind w:left="2160" w:hanging="360"/>
+      </w:pPr>
+      <w:rPr>
+        <w:rFonts w:ascii="Wingdings" w:hAnsi="Wingdings" w:hint="default"/>
+      </w:rPr>
+    </w:lvl>
+    <w:lvl w:ilvl="3" w:tplc="08070001" w:tentative="1">
+      <w:start w:val="1"/>
+      <w:numFmt w:val="bullet"/>
+      <w:lvlText w:val=""/>
+      <w:lvlJc w:val="left"/>
+      <w:pPr>
+        <w:ind w:left="2880" w:hanging="360"/>
+      </w:pPr>
+      <w:rPr>
+        <w:rFonts w:ascii="Symbol" w:hAnsi="Symbol" w:hint="default"/>
+      </w:rPr>
+    </w:lvl>
+    <w:lvl w:ilvl="4" w:tplc="08070003" w:tentative="1">
+      <w:start w:val="1"/>
+      <w:numFmt w:val="bullet"/>
+      <w:lvlText w:val="o"/>
+      <w:lvlJc w:val="left"/>
+      <w:pPr>
+        <w:ind w:left="3600" w:hanging="360"/>
+      </w:pPr>
+      <w:rPr>
+        <w:rFonts w:ascii="Courier New" w:hAnsi="Courier New" w:cs="Courier New" w:hint="default"/>
+      </w:rPr>
+    </w:lvl>
+    <w:lvl w:ilvl="5" w:tplc="08070005" w:tentative="1">
+      <w:start w:val="1"/>
+      <w:numFmt w:val="bullet"/>
+      <w:lvlText w:val=""/>
+      <w:lvlJc w:val="left"/>
+      <w:pPr>
+        <w:ind w:left="4320" w:hanging="360"/>
+      </w:pPr>
+      <w:rPr>
+        <w:rFonts w:ascii="Wingdings" w:hAnsi="Wingdings" w:hint="default"/>
+      </w:rPr>
+    </w:lvl>
+    <w:lvl w:ilvl="6" w:tplc="08070001" w:tentative="1">
+      <w:start w:val="1"/>
+      <w:numFmt w:val="bullet"/>
+      <w:lvlText w:val=""/>
+      <w:lvlJc w:val="left"/>
+      <w:pPr>
+        <w:ind w:left="5040" w:hanging="360"/>
+      </w:pPr>
+      <w:rPr>
+        <w:rFonts w:ascii="Symbol" w:hAnsi="Symbol" w:hint="default"/>
+      </w:rPr>
+    </w:lvl>
+    <w:lvl w:ilvl="7" w:tplc="08070003" w:tentative="1">
+      <w:start w:val="1"/>
+      <w:numFmt w:val="bullet"/>
+      <w:lvlText w:val="o"/>
+      <w:lvlJc w:val="left"/>
+      <w:pPr>
+        <w:ind w:left="5760" w:hanging="360"/>
+      </w:pPr>
+      <w:rPr>
+        <w:rFonts w:ascii="Courier New" w:hAnsi="Courier New" w:cs="Courier New" w:hint="default"/>
+      </w:rPr>
+    </w:lvl>
+    <w:lvl w:ilvl="8" w:tplc="08070005" w:tentative="1">
+      <w:start w:val="1"/>
+      <w:numFmt w:val="bullet"/>
+      <w:lvlText w:val=""/>
+      <w:lvlJc w:val="left"/>
+      <w:pPr>
+        <w:ind w:left="6480" w:hanging="360"/>
+      </w:pPr>
+      <w:rPr>
+        <w:rFonts w:ascii="Wingdings" w:hAnsi="Wingdings" w:hint="default"/>
+      </w:rPr>
+    </w:lvl>
+  </w:abstractNum>
+  <w:abstractNum w:abstractNumId="2" w15:restartNumberingAfterBreak="0">
     <w:nsid w:val="3B9D2465"/>
     <w:multiLevelType w:val="hybridMultilevel"/>
     <w:tmpl w:val="BCEC3B90"/>
@@ -530,7 +690,7 @@
       </w:rPr>
     </w:lvl>
   </w:abstractNum>
-  <w:abstractNum w:abstractNumId="2" w15:restartNumberingAfterBreak="0">
+  <w:abstractNum w:abstractNumId="3" w15:restartNumberingAfterBreak="0">
     <w:nsid w:val="42057187"/>
     <w:multiLevelType w:val="hybridMultilevel"/>
     <w:tmpl w:val="ACE45AF8"/>
@@ -642,7 +802,7 @@
       </w:rPr>
     </w:lvl>
   </w:abstractNum>
-  <w:abstractNum w:abstractNumId="3" w15:restartNumberingAfterBreak="0">
+  <w:abstractNum w:abstractNumId="4" w15:restartNumberingAfterBreak="0">
     <w:nsid w:val="4AEA2D6F"/>
     <w:multiLevelType w:val="hybridMultilevel"/>
     <w:tmpl w:val="2340C596"/>
@@ -755,7 +915,7 @@
       </w:rPr>
     </w:lvl>
   </w:abstractNum>
-  <w:abstractNum w:abstractNumId="4" w15:restartNumberingAfterBreak="0">
+  <w:abstractNum w:abstractNumId="5" w15:restartNumberingAfterBreak="0">
     <w:nsid w:val="5169637A"/>
     <w:multiLevelType w:val="hybridMultilevel"/>
     <w:tmpl w:val="F7E6F528"/>
@@ -868,7 +1028,120 @@
       </w:rPr>
     </w:lvl>
   </w:abstractNum>
-  <w:abstractNum w:abstractNumId="5" w15:restartNumberingAfterBreak="0">
+  <w:abstractNum w:abstractNumId="6" w15:restartNumberingAfterBreak="0">
+    <w:nsid w:val="51C538C9"/>
+    <w:multiLevelType w:val="hybridMultilevel"/>
+    <w:tmpl w:val="4788A322"/>
+    <w:lvl w:ilvl="0" w:tplc="08070001">
+      <w:start w:val="1"/>
+      <w:numFmt w:val="bullet"/>
+      <w:lvlText w:val=""/>
+      <w:lvlJc w:val="left"/>
+      <w:pPr>
+        <w:ind w:left="720" w:hanging="360"/>
+      </w:pPr>
+      <w:rPr>
+        <w:rFonts w:ascii="Symbol" w:hAnsi="Symbol" w:hint="default"/>
+      </w:rPr>
+    </w:lvl>
+    <w:lvl w:ilvl="1" w:tplc="08070003" w:tentative="1">
+      <w:start w:val="1"/>
+      <w:numFmt w:val="bullet"/>
+      <w:lvlText w:val="o"/>
+      <w:lvlJc w:val="left"/>
+      <w:pPr>
+        <w:ind w:left="1440" w:hanging="360"/>
+      </w:pPr>
+      <w:rPr>
+        <w:rFonts w:ascii="Courier New" w:hAnsi="Courier New" w:cs="Courier New" w:hint="default"/>
+      </w:rPr>
+    </w:lvl>
+    <w:lvl w:ilvl="2" w:tplc="08070005" w:tentative="1">
+      <w:start w:val="1"/>
+      <w:numFmt w:val="bullet"/>
+      <w:lvlText w:val=""/>
+      <w:lvlJc w:val="left"/>
+      <w:pPr>
+        <w:ind w:left="2160" w:hanging="360"/>
+      </w:pPr>
+      <w:rPr>
+        <w:rFonts w:ascii="Wingdings" w:hAnsi="Wingdings" w:hint="default"/>
+      </w:rPr>
+    </w:lvl>
+    <w:lvl w:ilvl="3" w:tplc="08070001" w:tentative="1">
+      <w:start w:val="1"/>
+      <w:numFmt w:val="bullet"/>
+      <w:lvlText w:val=""/>
+      <w:lvlJc w:val="left"/>
+      <w:pPr>
+        <w:ind w:left="2880" w:hanging="360"/>
+      </w:pPr>
+      <w:rPr>
+        <w:rFonts w:ascii="Symbol" w:hAnsi="Symbol" w:hint="default"/>
+      </w:rPr>
+    </w:lvl>
+    <w:lvl w:ilvl="4" w:tplc="08070003" w:tentative="1">
+      <w:start w:val="1"/>
+      <w:numFmt w:val="bullet"/>
+      <w:lvlText w:val="o"/>
+      <w:lvlJc w:val="left"/>
+      <w:pPr>
+        <w:ind w:left="3600" w:hanging="360"/>
+      </w:pPr>
+      <w:rPr>
+        <w:rFonts w:ascii="Courier New" w:hAnsi="Courier New" w:cs="Courier New" w:hint="default"/>
+      </w:rPr>
+    </w:lvl>
+    <w:lvl w:ilvl="5" w:tplc="08070005" w:tentative="1">
+      <w:start w:val="1"/>
+      <w:numFmt w:val="bullet"/>
+      <w:lvlText w:val=""/>
+      <w:lvlJc w:val="left"/>
+      <w:pPr>
+        <w:ind w:left="4320" w:hanging="360"/>
+      </w:pPr>
+      <w:rPr>
+        <w:rFonts w:ascii="Wingdings" w:hAnsi="Wingdings" w:hint="default"/>
+      </w:rPr>
+    </w:lvl>
+    <w:lvl w:ilvl="6" w:tplc="08070001" w:tentative="1">
+      <w:start w:val="1"/>
+      <w:numFmt w:val="bullet"/>
+      <w:lvlText w:val=""/>
+      <w:lvlJc w:val="left"/>
+      <w:pPr>
+        <w:ind w:left="5040" w:hanging="360"/>
+      </w:pPr>
+      <w:rPr>
+        <w:rFonts w:ascii="Symbol" w:hAnsi="Symbol" w:hint="default"/>
+      </w:rPr>
+    </w:lvl>
+    <w:lvl w:ilvl="7" w:tplc="08070003" w:tentative="1">
+      <w:start w:val="1"/>
+      <w:numFmt w:val="bullet"/>
+      <w:lvlText w:val="o"/>
+      <w:lvlJc w:val="left"/>
+      <w:pPr>
+        <w:ind w:left="5760" w:hanging="360"/>
+      </w:pPr>
+      <w:rPr>
+        <w:rFonts w:ascii="Courier New" w:hAnsi="Courier New" w:cs="Courier New" w:hint="default"/>
+      </w:rPr>
+    </w:lvl>
+    <w:lvl w:ilvl="8" w:tplc="08070005" w:tentative="1">
+      <w:start w:val="1"/>
+      <w:numFmt w:val="bullet"/>
+      <w:lvlText w:val=""/>
+      <w:lvlJc w:val="left"/>
+      <w:pPr>
+        <w:ind w:left="6480" w:hanging="360"/>
+      </w:pPr>
+      <w:rPr>
+        <w:rFonts w:ascii="Wingdings" w:hAnsi="Wingdings" w:hint="default"/>
+      </w:rPr>
+    </w:lvl>
+  </w:abstractNum>
+  <w:abstractNum w:abstractNumId="7" w15:restartNumberingAfterBreak="0">
     <w:nsid w:val="5A106C16"/>
     <w:multiLevelType w:val="multilevel"/>
     <w:tmpl w:val="DC401696"/>
@@ -993,7 +1266,7 @@
       </w:pPr>
     </w:lvl>
   </w:abstractNum>
-  <w:abstractNum w:abstractNumId="6" w15:restartNumberingAfterBreak="0">
+  <w:abstractNum w:abstractNumId="8" w15:restartNumberingAfterBreak="0">
     <w:nsid w:val="5AED0A2E"/>
     <w:multiLevelType w:val="hybridMultilevel"/>
     <w:tmpl w:val="CC2C5B14"/>
@@ -1106,7 +1379,7 @@
       </w:rPr>
     </w:lvl>
   </w:abstractNum>
-  <w:abstractNum w:abstractNumId="7" w15:restartNumberingAfterBreak="0">
+  <w:abstractNum w:abstractNumId="9" w15:restartNumberingAfterBreak="0">
     <w:nsid w:val="68DE59F5"/>
     <w:multiLevelType w:val="hybridMultilevel"/>
     <w:tmpl w:val="8CD0A120"/>
@@ -1219,7 +1492,7 @@
       </w:rPr>
     </w:lvl>
   </w:abstractNum>
-  <w:abstractNum w:abstractNumId="8" w15:restartNumberingAfterBreak="0">
+  <w:abstractNum w:abstractNumId="10" w15:restartNumberingAfterBreak="0">
     <w:nsid w:val="6F031D1B"/>
     <w:multiLevelType w:val="hybridMultilevel"/>
     <w:tmpl w:val="794008C6"/>
@@ -1333,31 +1606,37 @@
     </w:lvl>
   </w:abstractNum>
   <w:num w:numId="1">
+    <w:abstractNumId w:val="7"/>
+  </w:num>
+  <w:num w:numId="2">
+    <w:abstractNumId w:val="3"/>
+  </w:num>
+  <w:num w:numId="3">
+    <w:abstractNumId w:val="9"/>
+  </w:num>
+  <w:num w:numId="4">
     <w:abstractNumId w:val="5"/>
   </w:num>
-  <w:num w:numId="2">
+  <w:num w:numId="5">
+    <w:abstractNumId w:val="4"/>
+  </w:num>
+  <w:num w:numId="6">
     <w:abstractNumId w:val="2"/>
   </w:num>
-  <w:num w:numId="3">
-    <w:abstractNumId w:val="7"/>
-  </w:num>
-  <w:num w:numId="4">
-    <w:abstractNumId w:val="4"/>
-  </w:num>
-  <w:num w:numId="5">
-    <w:abstractNumId w:val="3"/>
-  </w:num>
-  <w:num w:numId="6">
-    <w:abstractNumId w:val="1"/>
-  </w:num>
   <w:num w:numId="7">
-    <w:abstractNumId w:val="6"/>
+    <w:abstractNumId w:val="8"/>
   </w:num>
   <w:num w:numId="8">
     <w:abstractNumId w:val="0"/>
   </w:num>
   <w:num w:numId="9">
-    <w:abstractNumId w:val="8"/>
+    <w:abstractNumId w:val="10"/>
+  </w:num>
+  <w:num w:numId="10">
+    <w:abstractNumId w:val="1"/>
+  </w:num>
+  <w:num w:numId="11">
+    <w:abstractNumId w:val="6"/>
   </w:num>
 </w:numbering>
 </file>

</xml_diff>

<commit_message>
Dokument Aufbau für Gliederung hinzugefügt
</commit_message>
<xml_diff>
--- a/schriftliche Arbeit/Punkte Abgabe.docx
+++ b/schriftliche Arbeit/Punkte Abgabe.docx
@@ -64,6 +64,9 @@
       <w:r>
         <w:t>Skripts schreiben, sodass das ETIC2 geprüft werden kann</w:t>
       </w:r>
+      <w:r>
+        <w:t xml:space="preserve"> (erldigt)</w:t>
+      </w:r>
     </w:p>
     <w:p>
       <w:pPr>
@@ -75,6 +78,9 @@
       </w:pPr>
       <w:r>
         <w:t>StyleCope Datei abgeben (Erwähnen werden regeln aufgeführt, welche nicht beachtet wurden)</w:t>
+      </w:r>
+      <w:r>
+        <w:t xml:space="preserve"> (erledigt)</w:t>
       </w:r>
     </w:p>
     <w:p>
@@ -101,6 +107,9 @@
       <w:r>
         <w:t>Abgabefiles des C# Codes abgeben</w:t>
       </w:r>
+      <w:r>
+        <w:t xml:space="preserve"> (erledigt)</w:t>
+      </w:r>
     </w:p>
     <w:p>
       <w:pPr>
@@ -112,6 +121,14 @@
       </w:pPr>
       <w:r>
         <w:t>Programm Code C markieren, welcher für die Arbeit bearbeitet wurde</w:t>
+      </w:r>
+      <w:r>
+        <w:t xml:space="preserve"> (erledigt</w:t>
+      </w:r>
+      <w:bookmarkStart w:id="0" w:name="_GoBack"/>
+      <w:bookmarkEnd w:id="0"/>
+      <w:r>
+        <w:t>)</w:t>
       </w:r>
     </w:p>
     <w:p>
@@ -165,8 +182,6 @@
       <w:r>
         <w:t>PDF Version der Arbeit + Software</w:t>
       </w:r>
-      <w:bookmarkStart w:id="0" w:name="_GoBack"/>
-      <w:bookmarkEnd w:id="0"/>
     </w:p>
     <w:sectPr>
       <w:footerReference w:type="default" r:id="rId7"/>

</xml_diff>